<commit_message>
Martes 11 de junio de 2023
</commit_message>
<xml_diff>
--- a/PRACTICA_1_Instalacion_de_un_SOTR/Practica_1_Instalacion_de_un_SOTR.docx
+++ b/PRACTICA_1_Instalacion_de_un_SOTR/Practica_1_Instalacion_de_un_SOTR.docx
@@ -91,8 +91,59 @@
       <w:r>
         <w:t xml:space="preserve"> libc6-dev-i386</w:t>
       </w:r>
-    </w:p>
-    <w:p/>
+      <w:r>
+        <w:t xml:space="preserve"> </w:t>
+      </w:r>
+    </w:p>
+    <w:p>
+      <w:r>
+        <w:t xml:space="preserve">$sudo </w:t>
+      </w:r>
+      <w:proofErr w:type="spellStart"/>
+      <w:r>
+        <w:t>apt-get</w:t>
+      </w:r>
+      <w:proofErr w:type="spellEnd"/>
+      <w:r>
+        <w:t xml:space="preserve"> </w:t>
+      </w:r>
+      <w:proofErr w:type="spellStart"/>
+      <w:r>
+        <w:t>install</w:t>
+      </w:r>
+      <w:proofErr w:type="spellEnd"/>
+      <w:r>
+        <w:t xml:space="preserve"> </w:t>
+      </w:r>
+      <w:proofErr w:type="spellStart"/>
+      <w:r>
+        <w:t>unzip</w:t>
+      </w:r>
+      <w:proofErr w:type="spellEnd"/>
+    </w:p>
+    <w:p>
+      <w:r>
+        <w:t xml:space="preserve">(el comando </w:t>
+      </w:r>
+      <w:proofErr w:type="spellStart"/>
+      <w:r>
+        <w:t>unzip</w:t>
+      </w:r>
+      <w:proofErr w:type="spellEnd"/>
+      <w:r>
+        <w:t xml:space="preserve"> se utiliza durante la ejecución del script </w:t>
+      </w:r>
+      <w:proofErr w:type="spellStart"/>
+      <w:r>
+        <w:t>minstall</w:t>
+      </w:r>
+      <w:bookmarkStart w:id="0" w:name="_GoBack"/>
+      <w:bookmarkEnd w:id="0"/>
+      <w:proofErr w:type="spellEnd"/>
+      <w:r>
+        <w:t>)</w:t>
+      </w:r>
+    </w:p>
     <w:p>
       <w:pPr>
         <w:pStyle w:val="Ttulo1"/>
@@ -3069,10 +3120,7 @@
         <w:pStyle w:val="Ttulo1"/>
       </w:pPr>
       <w:r>
-        <w:t xml:space="preserve">7 </w:t>
-      </w:r>
-      <w:r>
-        <w:t xml:space="preserve">Instalación y construcción de </w:t>
+        <w:t xml:space="preserve">7 Instalación y construcción de </w:t>
       </w:r>
       <w:proofErr w:type="spellStart"/>
       <w:r>
@@ -3080,10 +3128,7 @@
       </w:r>
       <w:proofErr w:type="spellEnd"/>
       <w:r>
-        <w:t xml:space="preserve"> OS</w:t>
-      </w:r>
-      <w:r>
-        <w:t xml:space="preserve"> con ilustraciones</w:t>
+        <w:t xml:space="preserve"> OS con ilustraciones</w:t>
       </w:r>
     </w:p>
     <w:p>
@@ -3773,13 +3818,7 @@
         <w:rPr>
           <w:rFonts w:ascii="Arial" w:hAnsi="Arial" w:cs="Arial"/>
         </w:rPr>
-        <w:t xml:space="preserve"> </w:t>
-      </w:r>
-      <w:r>
-        <w:rPr>
-          <w:rFonts w:ascii="Arial" w:hAnsi="Arial" w:cs="Arial"/>
-        </w:rPr>
-        <w:t>qemu-system-i386</w:t>
+        <w:t xml:space="preserve"> qemu-system-i386</w:t>
       </w:r>
     </w:p>
     <w:p>
@@ -4087,7 +4126,6 @@
           <w:rFonts w:ascii="Arial" w:hAnsi="Arial" w:cs="Arial"/>
         </w:rPr>
       </w:pPr>
-      <w:bookmarkStart w:id="0" w:name="_GoBack"/>
       <w:r>
         <w:rPr>
           <w:noProof/>
@@ -4129,7 +4167,6 @@
           </wp:inline>
         </w:drawing>
       </w:r>
-      <w:bookmarkEnd w:id="0"/>
     </w:p>
     <w:p>
       <w:pPr>

</xml_diff>